<commit_message>
fix: added graphs to report
</commit_message>
<xml_diff>
--- a/reports/result_LT_zemskiy.docx
+++ b/reports/result_LT_zemskiy.docx
@@ -398,7 +398,11 @@
         </w:rPr>
       </w:pPr>
       <w:r>
-        <w:rPr/>
+        <w:rPr>
+          <w:rFonts w:ascii="Times New Roman" w:hAnsi="Times New Roman"/>
+          <w:sz w:val="24"/>
+          <w:szCs w:val="24"/>
+        </w:rPr>
       </w:r>
     </w:p>
     <w:tbl>
@@ -805,6 +809,7 @@
       <w:r>
         <w:rPr>
           <w:rFonts w:cs="Times New Roman" w:ascii="Times New Roman" w:hAnsi="Times New Roman"/>
+          <w:i/>
           <w:color w:val="0000FF"/>
           <w:lang w:eastAsia="ru-RU"/>
         </w:rPr>
@@ -991,10 +996,28 @@
       <w:r>
         <w:rPr>
           <w:rFonts w:cs="Times New Roman" w:ascii="Times New Roman" w:hAnsi="Times New Roman"/>
+          <w:b w:val="false"/>
+          <w:bCs w:val="false"/>
+          <w:color w:val="0000FF"/>
+          <w:lang w:eastAsia="ru-RU"/>
+        </w:rPr>
+        <w:t>[</w:t>
+      </w:r>
+      <w:r>
+        <w:rPr>
+          <w:rFonts w:cs="Times New Roman" w:ascii="Times New Roman" w:hAnsi="Times New Roman"/>
           <w:color w:val="0000FF"/>
           <w:lang w:eastAsia="ru-RU"/>
         </w:rPr>
         <w:t>09.2022</w:t>
+      </w:r>
+      <w:r>
+        <w:rPr>
+          <w:rFonts w:cs="Times New Roman" w:ascii="Times New Roman" w:hAnsi="Times New Roman"/>
+          <w:color w:val="0000FF"/>
+          <w:lang w:eastAsia="ru-RU"/>
+        </w:rPr>
+        <w:t>]</w:t>
       </w:r>
       <w:r>
         <w:rPr>
@@ -1083,6 +1106,443 @@
           <w:color w:val="0000FF"/>
         </w:rPr>
         <w:t>комбинированной нагрузки от среднестатистической пиковой нагрузки на промышленном контуре по существующим операциям (252 000 операций в час, актуализировано по статистике промышленной среды за период с  01.09.22 по 10.09.22).</w:t>
+      </w:r>
+    </w:p>
+    <w:p>
+      <w:pPr>
+        <w:pStyle w:val="ListParagraph"/>
+        <w:spacing w:lineRule="auto" w:line="264"/>
+        <w:rPr>
+          <w:rFonts w:ascii="Times New Roman" w:hAnsi="Times New Roman" w:cs="Times New Roman"/>
+          <w:color w:val="0000FF"/>
+        </w:rPr>
+      </w:pPr>
+      <w:r>
+        <w:rPr/>
+      </w:r>
+    </w:p>
+    <w:p>
+      <w:pPr>
+        <w:pStyle w:val="ListParagraph"/>
+        <w:spacing w:lineRule="auto" w:line="264"/>
+        <w:rPr>
+          <w:rFonts w:ascii="Times New Roman" w:hAnsi="Times New Roman" w:cs="Times New Roman"/>
+          <w:color w:val="0000FF"/>
+        </w:rPr>
+      </w:pPr>
+      <w:r>
+        <w:rPr/>
+      </w:r>
+    </w:p>
+    <w:p>
+      <w:pPr>
+        <w:pStyle w:val="ListParagraph"/>
+        <w:spacing w:lineRule="auto" w:line="264"/>
+        <w:rPr>
+          <w:rFonts w:ascii="Times New Roman" w:hAnsi="Times New Roman" w:cs="Times New Roman"/>
+          <w:color w:val="0000FF"/>
+        </w:rPr>
+      </w:pPr>
+      <w:r>
+        <w:rPr/>
+      </w:r>
+    </w:p>
+    <w:p>
+      <w:pPr>
+        <w:pStyle w:val="ListParagraph"/>
+        <w:spacing w:lineRule="auto" w:line="264"/>
+        <w:rPr>
+          <w:rFonts w:ascii="Times New Roman" w:hAnsi="Times New Roman" w:cs="Times New Roman"/>
+          <w:color w:val="0000FF"/>
+        </w:rPr>
+      </w:pPr>
+      <w:r>
+        <w:rPr/>
+      </w:r>
+    </w:p>
+    <w:p>
+      <w:pPr>
+        <w:pStyle w:val="ListParagraph"/>
+        <w:spacing w:lineRule="auto" w:line="264"/>
+        <w:rPr>
+          <w:rFonts w:ascii="Times New Roman" w:hAnsi="Times New Roman" w:cs="Times New Roman"/>
+          <w:color w:val="0000FF"/>
+        </w:rPr>
+      </w:pPr>
+      <w:r>
+        <w:rPr/>
+        <mc:AlternateContent>
+          <mc:Choice Requires="wps">
+            <w:drawing>
+              <wp:anchor behindDoc="0" distT="0" distB="0" distL="0" distR="0" simplePos="0" locked="0" layoutInCell="0" allowOverlap="1" relativeHeight="7">
+                <wp:simplePos x="0" y="0"/>
+                <wp:positionH relativeFrom="column">
+                  <wp:posOffset>3500755</wp:posOffset>
+                </wp:positionH>
+                <wp:positionV relativeFrom="paragraph">
+                  <wp:posOffset>295910</wp:posOffset>
+                </wp:positionV>
+                <wp:extent cx="5715" cy="702310"/>
+                <wp:effectExtent l="9525" t="9525" r="9525" b="9525"/>
+                <wp:wrapNone/>
+                <wp:docPr id="1" name="Line 3"/>
+                <a:graphic xmlns:a="http://schemas.openxmlformats.org/drawingml/2006/main">
+                  <a:graphicData uri="http://schemas.microsoft.com/office/word/2010/wordprocessingShape">
+                    <wps:wsp>
+                      <wps:cNvSpPr/>
+                      <wps:spPr>
+                        <a:xfrm flipH="1">
+                          <a:off x="0" y="0"/>
+                          <a:ext cx="5760" cy="702360"/>
+                        </a:xfrm>
+                        <a:prstGeom prst="line">
+                          <a:avLst/>
+                        </a:prstGeom>
+                        <a:ln w="18360">
+                          <a:solidFill>
+                            <a:srgbClr val="c9211e"/>
+                          </a:solidFill>
+                          <a:round/>
+                        </a:ln>
+                      </wps:spPr>
+                      <wps:style>
+                        <a:lnRef idx="0"/>
+                        <a:fillRef idx="0"/>
+                        <a:effectRef idx="0"/>
+                        <a:fontRef idx="minor"/>
+                      </wps:style>
+                      <wps:bodyPr/>
+                    </wps:wsp>
+                  </a:graphicData>
+                </a:graphic>
+              </wp:anchor>
+            </w:drawing>
+          </mc:Choice>
+          <mc:Fallback>
+            <w:pict>
+              <v:line id="shape_0" from="275.65pt,23.3pt" to="276.05pt,78.55pt" ID="Line 3" stroked="t" o:allowincell="f" style="position:absolute;flip:x">
+                <v:stroke color="#c9211e" weight="18360" joinstyle="round" endcap="flat"/>
+                <v:fill o:detectmouseclick="t" on="false"/>
+                <w10:wrap type="none"/>
+              </v:line>
+            </w:pict>
+          </mc:Fallback>
+        </mc:AlternateContent>
+        <w:drawing>
+          <wp:anchor behindDoc="0" distT="0" distB="0" distL="0" distR="0" simplePos="0" locked="0" layoutInCell="0" allowOverlap="1" relativeHeight="6">
+            <wp:simplePos x="0" y="0"/>
+            <wp:positionH relativeFrom="column">
+              <wp:align>center</wp:align>
+            </wp:positionH>
+            <wp:positionV relativeFrom="paragraph">
+              <wp:posOffset>635</wp:posOffset>
+            </wp:positionV>
+            <wp:extent cx="5483225" cy="1228725"/>
+            <wp:effectExtent l="0" t="0" r="0" b="0"/>
+            <wp:wrapSquare wrapText="largest"/>
+            <wp:docPr id="2" name="Image2" descr=""/>
+            <wp:cNvGraphicFramePr>
+              <a:graphicFrameLocks xmlns:a="http://schemas.openxmlformats.org/drawingml/2006/main" noChangeAspect="1"/>
+            </wp:cNvGraphicFramePr>
+            <a:graphic xmlns:a="http://schemas.openxmlformats.org/drawingml/2006/main">
+              <a:graphicData uri="http://schemas.openxmlformats.org/drawingml/2006/picture">
+                <pic:pic xmlns:pic="http://schemas.openxmlformats.org/drawingml/2006/picture">
+                  <pic:nvPicPr>
+                    <pic:cNvPr id="2" name="Image2" descr=""/>
+                    <pic:cNvPicPr>
+                      <a:picLocks noChangeAspect="1" noChangeArrowheads="1"/>
+                    </pic:cNvPicPr>
+                  </pic:nvPicPr>
+                  <pic:blipFill>
+                    <a:blip r:embed="rId2"/>
+                    <a:stretch>
+                      <a:fillRect/>
+                    </a:stretch>
+                  </pic:blipFill>
+                  <pic:spPr bwMode="auto">
+                    <a:xfrm>
+                      <a:off x="0" y="0"/>
+                      <a:ext cx="5483225" cy="1228725"/>
+                    </a:xfrm>
+                    <a:prstGeom prst="rect">
+                      <a:avLst/>
+                    </a:prstGeom>
+                  </pic:spPr>
+                </pic:pic>
+              </a:graphicData>
+            </a:graphic>
+          </wp:anchor>
+        </w:drawing>
+      </w:r>
+    </w:p>
+    <w:p>
+      <w:pPr>
+        <w:pStyle w:val="ListParagraph"/>
+        <w:spacing w:lineRule="auto" w:line="264"/>
+        <w:rPr>
+          <w:rFonts w:ascii="Times New Roman" w:hAnsi="Times New Roman" w:cs="Times New Roman"/>
+          <w:color w:val="0000FF"/>
+        </w:rPr>
+      </w:pPr>
+      <w:r>
+        <w:rPr/>
+        <mc:AlternateContent>
+          <mc:Choice Requires="wps">
+            <w:drawing>
+              <wp:anchor behindDoc="0" distT="0" distB="0" distL="0" distR="0" simplePos="0" locked="0" layoutInCell="0" allowOverlap="1" relativeHeight="11">
+                <wp:simplePos x="0" y="0"/>
+                <wp:positionH relativeFrom="column">
+                  <wp:posOffset>3500755</wp:posOffset>
+                </wp:positionH>
+                <wp:positionV relativeFrom="paragraph">
+                  <wp:posOffset>264795</wp:posOffset>
+                </wp:positionV>
+                <wp:extent cx="5715" cy="702310"/>
+                <wp:effectExtent l="9525" t="9525" r="9525" b="9525"/>
+                <wp:wrapNone/>
+                <wp:docPr id="3" name="Line 1"/>
+                <a:graphic xmlns:a="http://schemas.openxmlformats.org/drawingml/2006/main">
+                  <a:graphicData uri="http://schemas.microsoft.com/office/word/2010/wordprocessingShape">
+                    <wps:wsp>
+                      <wps:cNvSpPr/>
+                      <wps:spPr>
+                        <a:xfrm flipH="1">
+                          <a:off x="0" y="0"/>
+                          <a:ext cx="5760" cy="702360"/>
+                        </a:xfrm>
+                        <a:prstGeom prst="line">
+                          <a:avLst/>
+                        </a:prstGeom>
+                        <a:ln w="18360">
+                          <a:solidFill>
+                            <a:srgbClr val="c9211e"/>
+                          </a:solidFill>
+                          <a:round/>
+                        </a:ln>
+                      </wps:spPr>
+                      <wps:style>
+                        <a:lnRef idx="0"/>
+                        <a:fillRef idx="0"/>
+                        <a:effectRef idx="0"/>
+                        <a:fontRef idx="minor"/>
+                      </wps:style>
+                      <wps:bodyPr/>
+                    </wps:wsp>
+                  </a:graphicData>
+                </a:graphic>
+              </wp:anchor>
+            </w:drawing>
+          </mc:Choice>
+          <mc:Fallback>
+            <w:pict>
+              <v:line id="shape_0" from="275.65pt,20.85pt" to="276.05pt,76.1pt" ID="Line 1" stroked="t" o:allowincell="f" style="position:absolute;flip:x">
+                <v:stroke color="#c9211e" weight="18360" joinstyle="round" endcap="flat"/>
+                <v:fill o:detectmouseclick="t" on="false"/>
+                <w10:wrap type="none"/>
+              </v:line>
+            </w:pict>
+          </mc:Fallback>
+        </mc:AlternateContent>
+        <w:drawing>
+          <wp:anchor behindDoc="0" distT="0" distB="0" distL="0" distR="0" simplePos="0" locked="0" layoutInCell="0" allowOverlap="1" relativeHeight="10">
+            <wp:simplePos x="0" y="0"/>
+            <wp:positionH relativeFrom="column">
+              <wp:align>center</wp:align>
+            </wp:positionH>
+            <wp:positionV relativeFrom="paragraph">
+              <wp:posOffset>635</wp:posOffset>
+            </wp:positionV>
+            <wp:extent cx="5483225" cy="1228725"/>
+            <wp:effectExtent l="0" t="0" r="0" b="0"/>
+            <wp:wrapSquare wrapText="largest"/>
+            <wp:docPr id="4" name="Image6" descr=""/>
+            <wp:cNvGraphicFramePr>
+              <a:graphicFrameLocks xmlns:a="http://schemas.openxmlformats.org/drawingml/2006/main" noChangeAspect="1"/>
+            </wp:cNvGraphicFramePr>
+            <a:graphic xmlns:a="http://schemas.openxmlformats.org/drawingml/2006/main">
+              <a:graphicData uri="http://schemas.openxmlformats.org/drawingml/2006/picture">
+                <pic:pic xmlns:pic="http://schemas.openxmlformats.org/drawingml/2006/picture">
+                  <pic:nvPicPr>
+                    <pic:cNvPr id="4" name="Image6" descr=""/>
+                    <pic:cNvPicPr>
+                      <a:picLocks noChangeAspect="1" noChangeArrowheads="1"/>
+                    </pic:cNvPicPr>
+                  </pic:nvPicPr>
+                  <pic:blipFill>
+                    <a:blip r:embed="rId3"/>
+                    <a:stretch>
+                      <a:fillRect/>
+                    </a:stretch>
+                  </pic:blipFill>
+                  <pic:spPr bwMode="auto">
+                    <a:xfrm>
+                      <a:off x="0" y="0"/>
+                      <a:ext cx="5483225" cy="1228725"/>
+                    </a:xfrm>
+                    <a:prstGeom prst="rect">
+                      <a:avLst/>
+                    </a:prstGeom>
+                  </pic:spPr>
+                </pic:pic>
+              </a:graphicData>
+            </a:graphic>
+          </wp:anchor>
+        </w:drawing>
+      </w:r>
+    </w:p>
+    <w:p>
+      <w:pPr>
+        <w:pStyle w:val="ListParagraph"/>
+        <w:spacing w:lineRule="auto" w:line="264"/>
+        <w:rPr>
+          <w:rFonts w:ascii="Times New Roman" w:hAnsi="Times New Roman" w:cs="Times New Roman"/>
+          <w:color w:val="0000FF"/>
+        </w:rPr>
+      </w:pPr>
+      <w:r>
+        <w:rPr/>
+      </w:r>
+    </w:p>
+    <w:p>
+      <w:pPr>
+        <w:pStyle w:val="ListParagraph"/>
+        <w:spacing w:lineRule="auto" w:line="264"/>
+        <w:rPr>
+          <w:rFonts w:ascii="Times New Roman" w:hAnsi="Times New Roman" w:cs="Times New Roman"/>
+          <w:color w:val="0000FF"/>
+        </w:rPr>
+      </w:pPr>
+      <w:r>
+        <w:rPr/>
+      </w:r>
+    </w:p>
+    <w:p>
+      <w:pPr>
+        <w:pStyle w:val="ListParagraph"/>
+        <w:spacing w:lineRule="auto" w:line="264"/>
+        <w:rPr>
+          <w:rFonts w:ascii="Times New Roman" w:hAnsi="Times New Roman" w:cs="Times New Roman"/>
+          <w:color w:val="0000FF"/>
+        </w:rPr>
+      </w:pPr>
+      <w:r>
+        <w:rPr/>
+        <w:drawing>
+          <wp:anchor behindDoc="0" distT="0" distB="0" distL="0" distR="0" simplePos="0" locked="0" layoutInCell="0" allowOverlap="1" relativeHeight="3">
+            <wp:simplePos x="0" y="0"/>
+            <wp:positionH relativeFrom="column">
+              <wp:align>center</wp:align>
+            </wp:positionH>
+            <wp:positionV relativeFrom="paragraph">
+              <wp:posOffset>635</wp:posOffset>
+            </wp:positionV>
+            <wp:extent cx="5483225" cy="1228725"/>
+            <wp:effectExtent l="0" t="0" r="0" b="0"/>
+            <wp:wrapSquare wrapText="largest"/>
+            <wp:docPr id="5" name="Image3" descr=""/>
+            <wp:cNvGraphicFramePr>
+              <a:graphicFrameLocks xmlns:a="http://schemas.openxmlformats.org/drawingml/2006/main" noChangeAspect="1"/>
+            </wp:cNvGraphicFramePr>
+            <a:graphic xmlns:a="http://schemas.openxmlformats.org/drawingml/2006/main">
+              <a:graphicData uri="http://schemas.openxmlformats.org/drawingml/2006/picture">
+                <pic:pic xmlns:pic="http://schemas.openxmlformats.org/drawingml/2006/picture">
+                  <pic:nvPicPr>
+                    <pic:cNvPr id="5" name="Image3" descr=""/>
+                    <pic:cNvPicPr>
+                      <a:picLocks noChangeAspect="1" noChangeArrowheads="1"/>
+                    </pic:cNvPicPr>
+                  </pic:nvPicPr>
+                  <pic:blipFill>
+                    <a:blip r:embed="rId4"/>
+                    <a:stretch>
+                      <a:fillRect/>
+                    </a:stretch>
+                  </pic:blipFill>
+                  <pic:spPr bwMode="auto">
+                    <a:xfrm>
+                      <a:off x="0" y="0"/>
+                      <a:ext cx="5483225" cy="1228725"/>
+                    </a:xfrm>
+                    <a:prstGeom prst="rect">
+                      <a:avLst/>
+                    </a:prstGeom>
+                  </pic:spPr>
+                </pic:pic>
+              </a:graphicData>
+            </a:graphic>
+          </wp:anchor>
+        </w:drawing>
+      </w:r>
+    </w:p>
+    <w:p>
+      <w:pPr>
+        <w:pStyle w:val="ListParagraph"/>
+        <w:spacing w:lineRule="auto" w:line="264"/>
+        <w:rPr>
+          <w:rFonts w:ascii="Times New Roman" w:hAnsi="Times New Roman" w:cs="Times New Roman"/>
+          <w:color w:val="0000FF"/>
+        </w:rPr>
+      </w:pPr>
+      <w:r>
+        <w:rPr/>
+        <w:drawing>
+          <wp:anchor behindDoc="0" distT="0" distB="0" distL="0" distR="0" simplePos="0" locked="0" layoutInCell="0" allowOverlap="1" relativeHeight="4">
+            <wp:simplePos x="0" y="0"/>
+            <wp:positionH relativeFrom="column">
+              <wp:align>center</wp:align>
+            </wp:positionH>
+            <wp:positionV relativeFrom="paragraph">
+              <wp:posOffset>635</wp:posOffset>
+            </wp:positionV>
+            <wp:extent cx="5483225" cy="1228725"/>
+            <wp:effectExtent l="0" t="0" r="0" b="0"/>
+            <wp:wrapSquare wrapText="largest"/>
+            <wp:docPr id="6" name="Image4" descr=""/>
+            <wp:cNvGraphicFramePr>
+              <a:graphicFrameLocks xmlns:a="http://schemas.openxmlformats.org/drawingml/2006/main" noChangeAspect="1"/>
+            </wp:cNvGraphicFramePr>
+            <a:graphic xmlns:a="http://schemas.openxmlformats.org/drawingml/2006/main">
+              <a:graphicData uri="http://schemas.openxmlformats.org/drawingml/2006/picture">
+                <pic:pic xmlns:pic="http://schemas.openxmlformats.org/drawingml/2006/picture">
+                  <pic:nvPicPr>
+                    <pic:cNvPr id="6" name="Image4" descr=""/>
+                    <pic:cNvPicPr>
+                      <a:picLocks noChangeAspect="1" noChangeArrowheads="1"/>
+                    </pic:cNvPicPr>
+                  </pic:nvPicPr>
+                  <pic:blipFill>
+                    <a:blip r:embed="rId5"/>
+                    <a:stretch>
+                      <a:fillRect/>
+                    </a:stretch>
+                  </pic:blipFill>
+                  <pic:spPr bwMode="auto">
+                    <a:xfrm>
+                      <a:off x="0" y="0"/>
+                      <a:ext cx="5483225" cy="1228725"/>
+                    </a:xfrm>
+                    <a:prstGeom prst="rect">
+                      <a:avLst/>
+                    </a:prstGeom>
+                  </pic:spPr>
+                </pic:pic>
+              </a:graphicData>
+            </a:graphic>
+          </wp:anchor>
+        </w:drawing>
+      </w:r>
+    </w:p>
+    <w:p>
+      <w:pPr>
+        <w:pStyle w:val="ListParagraph"/>
+        <w:spacing w:lineRule="auto" w:line="264"/>
+        <w:rPr>
+          <w:rFonts w:ascii="Times New Roman" w:hAnsi="Times New Roman" w:cs="Times New Roman"/>
+          <w:color w:val="0000FF"/>
+        </w:rPr>
+      </w:pPr>
+      <w:r>
+        <w:rPr/>
       </w:r>
     </w:p>
     <w:p>
@@ -1366,6 +1826,260 @@
     <w:p>
       <w:pPr>
         <w:pStyle w:val="ListParagraph"/>
+        <w:numPr>
+          <w:ilvl w:val="0"/>
+          <w:numId w:val="0"/>
+        </w:numPr>
+        <w:ind w:left="1428" w:hanging="0"/>
+        <w:rPr>
+          <w:rFonts w:ascii="Times New Roman" w:hAnsi="Times New Roman" w:cs="Times New Roman"/>
+          <w:lang w:eastAsia="ru-RU"/>
+        </w:rPr>
+      </w:pPr>
+      <w:r>
+        <w:rPr/>
+      </w:r>
+    </w:p>
+    <w:p>
+      <w:pPr>
+        <w:pStyle w:val="ListParagraph"/>
+        <w:numPr>
+          <w:ilvl w:val="0"/>
+          <w:numId w:val="0"/>
+        </w:numPr>
+        <w:ind w:left="1428" w:hanging="0"/>
+        <w:rPr>
+          <w:rFonts w:ascii="Times New Roman" w:hAnsi="Times New Roman" w:cs="Times New Roman"/>
+          <w:lang w:eastAsia="ru-RU"/>
+        </w:rPr>
+      </w:pPr>
+      <w:r>
+        <w:rPr/>
+        <mc:AlternateContent>
+          <mc:Choice Requires="wps">
+            <w:drawing>
+              <wp:anchor behindDoc="0" distT="0" distB="0" distL="0" distR="0" simplePos="0" locked="0" layoutInCell="0" allowOverlap="1" relativeHeight="8">
+                <wp:simplePos x="0" y="0"/>
+                <wp:positionH relativeFrom="column">
+                  <wp:posOffset>3843020</wp:posOffset>
+                </wp:positionH>
+                <wp:positionV relativeFrom="paragraph">
+                  <wp:posOffset>283845</wp:posOffset>
+                </wp:positionV>
+                <wp:extent cx="5715" cy="702310"/>
+                <wp:effectExtent l="9525" t="9525" r="9525" b="9525"/>
+                <wp:wrapNone/>
+                <wp:docPr id="7" name="Line 4"/>
+                <a:graphic xmlns:a="http://schemas.openxmlformats.org/drawingml/2006/main">
+                  <a:graphicData uri="http://schemas.microsoft.com/office/word/2010/wordprocessingShape">
+                    <wps:wsp>
+                      <wps:cNvSpPr/>
+                      <wps:spPr>
+                        <a:xfrm flipH="1">
+                          <a:off x="0" y="0"/>
+                          <a:ext cx="5760" cy="702360"/>
+                        </a:xfrm>
+                        <a:prstGeom prst="line">
+                          <a:avLst/>
+                        </a:prstGeom>
+                        <a:ln w="18360">
+                          <a:solidFill>
+                            <a:srgbClr val="c9211e"/>
+                          </a:solidFill>
+                          <a:round/>
+                        </a:ln>
+                      </wps:spPr>
+                      <wps:style>
+                        <a:lnRef idx="0"/>
+                        <a:fillRef idx="0"/>
+                        <a:effectRef idx="0"/>
+                        <a:fontRef idx="minor"/>
+                      </wps:style>
+                      <wps:bodyPr/>
+                    </wps:wsp>
+                  </a:graphicData>
+                </a:graphic>
+              </wp:anchor>
+            </w:drawing>
+          </mc:Choice>
+          <mc:Fallback>
+            <w:pict>
+              <v:line id="shape_0" from="302.6pt,22.35pt" to="303pt,77.6pt" ID="Line 4" stroked="t" o:allowincell="f" style="position:absolute;flip:x">
+                <v:stroke color="#c9211e" weight="18360" joinstyle="round" endcap="flat"/>
+                <v:fill o:detectmouseclick="t" on="false"/>
+                <w10:wrap type="none"/>
+              </v:line>
+            </w:pict>
+          </mc:Fallback>
+        </mc:AlternateContent>
+        <w:drawing>
+          <wp:anchor behindDoc="0" distT="0" distB="0" distL="0" distR="0" simplePos="0" locked="0" layoutInCell="0" allowOverlap="1" relativeHeight="2">
+            <wp:simplePos x="0" y="0"/>
+            <wp:positionH relativeFrom="column">
+              <wp:align>center</wp:align>
+            </wp:positionH>
+            <wp:positionV relativeFrom="paragraph">
+              <wp:posOffset>635</wp:posOffset>
+            </wp:positionV>
+            <wp:extent cx="5033645" cy="1127760"/>
+            <wp:effectExtent l="0" t="0" r="0" b="0"/>
+            <wp:wrapSquare wrapText="largest"/>
+            <wp:docPr id="8" name="Image1" descr=""/>
+            <wp:cNvGraphicFramePr>
+              <a:graphicFrameLocks xmlns:a="http://schemas.openxmlformats.org/drawingml/2006/main" noChangeAspect="1"/>
+            </wp:cNvGraphicFramePr>
+            <a:graphic xmlns:a="http://schemas.openxmlformats.org/drawingml/2006/main">
+              <a:graphicData uri="http://schemas.openxmlformats.org/drawingml/2006/picture">
+                <pic:pic xmlns:pic="http://schemas.openxmlformats.org/drawingml/2006/picture">
+                  <pic:nvPicPr>
+                    <pic:cNvPr id="8" name="Image1" descr=""/>
+                    <pic:cNvPicPr>
+                      <a:picLocks noChangeAspect="1" noChangeArrowheads="1"/>
+                    </pic:cNvPicPr>
+                  </pic:nvPicPr>
+                  <pic:blipFill>
+                    <a:blip r:embed="rId6"/>
+                    <a:stretch>
+                      <a:fillRect/>
+                    </a:stretch>
+                  </pic:blipFill>
+                  <pic:spPr bwMode="auto">
+                    <a:xfrm>
+                      <a:off x="0" y="0"/>
+                      <a:ext cx="5033645" cy="1127760"/>
+                    </a:xfrm>
+                    <a:prstGeom prst="rect">
+                      <a:avLst/>
+                    </a:prstGeom>
+                  </pic:spPr>
+                </pic:pic>
+              </a:graphicData>
+            </a:graphic>
+          </wp:anchor>
+        </w:drawing>
+      </w:r>
+    </w:p>
+    <w:p>
+      <w:pPr>
+        <w:pStyle w:val="ListParagraph"/>
+        <w:ind w:left="1428" w:hanging="0"/>
+        <w:rPr>
+          <w:rFonts w:ascii="Times New Roman" w:hAnsi="Times New Roman" w:cs="Times New Roman"/>
+          <w:lang w:eastAsia="ru-RU"/>
+        </w:rPr>
+      </w:pPr>
+      <w:r>
+        <w:rPr>
+          <w:rFonts w:cs="Times New Roman" w:ascii="Times New Roman" w:hAnsi="Times New Roman"/>
+          <w:lang w:eastAsia="ru-RU"/>
+        </w:rPr>
+        <mc:AlternateContent>
+          <mc:Choice Requires="wps">
+            <w:drawing>
+              <wp:anchor behindDoc="0" distT="0" distB="0" distL="0" distR="0" simplePos="0" locked="0" layoutInCell="0" allowOverlap="1" relativeHeight="9">
+                <wp:simplePos x="0" y="0"/>
+                <wp:positionH relativeFrom="column">
+                  <wp:posOffset>3855720</wp:posOffset>
+                </wp:positionH>
+                <wp:positionV relativeFrom="paragraph">
+                  <wp:posOffset>223520</wp:posOffset>
+                </wp:positionV>
+                <wp:extent cx="8255" cy="710565"/>
+                <wp:effectExtent l="9525" t="9525" r="9525" b="9525"/>
+                <wp:wrapNone/>
+                <wp:docPr id="9" name="Line 2"/>
+                <a:graphic xmlns:a="http://schemas.openxmlformats.org/drawingml/2006/main">
+                  <a:graphicData uri="http://schemas.microsoft.com/office/word/2010/wordprocessingShape">
+                    <wps:wsp>
+                      <wps:cNvSpPr/>
+                      <wps:spPr>
+                        <a:xfrm flipH="1">
+                          <a:off x="0" y="0"/>
+                          <a:ext cx="8280" cy="710640"/>
+                        </a:xfrm>
+                        <a:prstGeom prst="line">
+                          <a:avLst/>
+                        </a:prstGeom>
+                        <a:ln w="18360">
+                          <a:solidFill>
+                            <a:srgbClr val="c9211e"/>
+                          </a:solidFill>
+                          <a:round/>
+                        </a:ln>
+                      </wps:spPr>
+                      <wps:style>
+                        <a:lnRef idx="0"/>
+                        <a:fillRef idx="0"/>
+                        <a:effectRef idx="0"/>
+                        <a:fontRef idx="minor"/>
+                      </wps:style>
+                      <wps:bodyPr/>
+                    </wps:wsp>
+                  </a:graphicData>
+                </a:graphic>
+              </wp:anchor>
+            </w:drawing>
+          </mc:Choice>
+          <mc:Fallback>
+            <w:pict>
+              <v:line id="shape_0" from="303.6pt,17.6pt" to="304.2pt,73.5pt" ID="Line 2" stroked="t" o:allowincell="f" style="position:absolute;flip:x">
+                <v:stroke color="#c9211e" weight="18360" joinstyle="round" endcap="flat"/>
+                <v:fill o:detectmouseclick="t" on="false"/>
+                <w10:wrap type="none"/>
+              </v:line>
+            </w:pict>
+          </mc:Fallback>
+        </mc:AlternateContent>
+        <w:drawing>
+          <wp:anchor behindDoc="0" distT="0" distB="0" distL="0" distR="0" simplePos="0" locked="0" layoutInCell="0" allowOverlap="1" relativeHeight="5">
+            <wp:simplePos x="0" y="0"/>
+            <wp:positionH relativeFrom="column">
+              <wp:posOffset>453390</wp:posOffset>
+            </wp:positionH>
+            <wp:positionV relativeFrom="paragraph">
+              <wp:posOffset>635</wp:posOffset>
+            </wp:positionV>
+            <wp:extent cx="5033645" cy="1127760"/>
+            <wp:effectExtent l="0" t="0" r="0" b="0"/>
+            <wp:wrapSquare wrapText="largest"/>
+            <wp:docPr id="10" name="Image5" descr=""/>
+            <wp:cNvGraphicFramePr>
+              <a:graphicFrameLocks xmlns:a="http://schemas.openxmlformats.org/drawingml/2006/main" noChangeAspect="1"/>
+            </wp:cNvGraphicFramePr>
+            <a:graphic xmlns:a="http://schemas.openxmlformats.org/drawingml/2006/main">
+              <a:graphicData uri="http://schemas.openxmlformats.org/drawingml/2006/picture">
+                <pic:pic xmlns:pic="http://schemas.openxmlformats.org/drawingml/2006/picture">
+                  <pic:nvPicPr>
+                    <pic:cNvPr id="10" name="Image5" descr=""/>
+                    <pic:cNvPicPr>
+                      <a:picLocks noChangeAspect="1" noChangeArrowheads="1"/>
+                    </pic:cNvPicPr>
+                  </pic:nvPicPr>
+                  <pic:blipFill>
+                    <a:blip r:embed="rId7"/>
+                    <a:stretch>
+                      <a:fillRect/>
+                    </a:stretch>
+                  </pic:blipFill>
+                  <pic:spPr bwMode="auto">
+                    <a:xfrm>
+                      <a:off x="0" y="0"/>
+                      <a:ext cx="5033645" cy="1127760"/>
+                    </a:xfrm>
+                    <a:prstGeom prst="rect">
+                      <a:avLst/>
+                    </a:prstGeom>
+                  </pic:spPr>
+                </pic:pic>
+              </a:graphicData>
+            </a:graphic>
+          </wp:anchor>
+        </w:drawing>
+      </w:r>
+    </w:p>
+    <w:p>
+      <w:pPr>
+        <w:pStyle w:val="ListParagraph"/>
         <w:ind w:left="1428" w:hanging="0"/>
         <w:rPr>
           <w:rFonts w:ascii="Times New Roman" w:hAnsi="Times New Roman" w:cs="Times New Roman"/>
@@ -1421,16 +2135,7 @@
           <w:bCs/>
           <w:color w:val="0000FF"/>
         </w:rPr>
-        <w:t>н</w:t>
-      </w:r>
-      <w:r>
-        <w:rPr>
-          <w:rFonts w:cs="Times New Roman" w:ascii="Times New Roman" w:hAnsi="Times New Roman"/>
-          <w:b/>
-          <w:bCs/>
-          <w:color w:val="0000FF"/>
-        </w:rPr>
-        <w:t>е производилось</w:t>
+        <w:t>не производилось</w:t>
       </w:r>
     </w:p>
     <w:p>
@@ -1573,6 +2278,275 @@
     <w:p>
       <w:pPr>
         <w:pStyle w:val="ListParagraph"/>
+        <w:spacing w:lineRule="auto" w:line="264"/>
+        <w:rPr>
+          <w:rFonts w:ascii="Times New Roman" w:hAnsi="Times New Roman" w:cs="Times New Roman"/>
+          <w:color w:val="0000FF"/>
+        </w:rPr>
+      </w:pPr>
+      <w:r>
+        <w:rPr/>
+      </w:r>
+    </w:p>
+    <w:p>
+      <w:pPr>
+        <w:pStyle w:val="ListParagraph"/>
+        <w:spacing w:lineRule="auto" w:line="264"/>
+        <w:rPr>
+          <w:rFonts w:ascii="Times New Roman" w:hAnsi="Times New Roman" w:cs="Times New Roman"/>
+          <w:color w:val="0000FF"/>
+        </w:rPr>
+      </w:pPr>
+      <w:r>
+        <w:rPr/>
+        <mc:AlternateContent>
+          <mc:Choice Requires="wps">
+            <w:drawing>
+              <wp:anchor behindDoc="0" distT="0" distB="0" distL="0" distR="0" simplePos="0" locked="0" layoutInCell="0" allowOverlap="1" relativeHeight="13">
+                <wp:simplePos x="0" y="0"/>
+                <wp:positionH relativeFrom="column">
+                  <wp:posOffset>4268470</wp:posOffset>
+                </wp:positionH>
+                <wp:positionV relativeFrom="paragraph">
+                  <wp:posOffset>280035</wp:posOffset>
+                </wp:positionV>
+                <wp:extent cx="8255" cy="710565"/>
+                <wp:effectExtent l="9525" t="9525" r="9525" b="9525"/>
+                <wp:wrapNone/>
+                <wp:docPr id="11" name="Line 5"/>
+                <a:graphic xmlns:a="http://schemas.openxmlformats.org/drawingml/2006/main">
+                  <a:graphicData uri="http://schemas.microsoft.com/office/word/2010/wordprocessingShape">
+                    <wps:wsp>
+                      <wps:cNvSpPr/>
+                      <wps:spPr>
+                        <a:xfrm flipH="1">
+                          <a:off x="0" y="0"/>
+                          <a:ext cx="8280" cy="710640"/>
+                        </a:xfrm>
+                        <a:prstGeom prst="line">
+                          <a:avLst/>
+                        </a:prstGeom>
+                        <a:ln w="18360">
+                          <a:solidFill>
+                            <a:srgbClr val="c9211e"/>
+                          </a:solidFill>
+                          <a:round/>
+                        </a:ln>
+                      </wps:spPr>
+                      <wps:style>
+                        <a:lnRef idx="0"/>
+                        <a:fillRef idx="0"/>
+                        <a:effectRef idx="0"/>
+                        <a:fontRef idx="minor"/>
+                      </wps:style>
+                      <wps:bodyPr/>
+                    </wps:wsp>
+                  </a:graphicData>
+                </a:graphic>
+              </wp:anchor>
+            </w:drawing>
+          </mc:Choice>
+          <mc:Fallback>
+            <w:pict>
+              <v:line id="shape_0" from="336.1pt,22.05pt" to="336.7pt,77.95pt" ID="Line 5" stroked="t" o:allowincell="f" style="position:absolute;flip:x">
+                <v:stroke color="#c9211e" weight="18360" joinstyle="round" endcap="flat"/>
+                <v:fill o:detectmouseclick="t" on="false"/>
+                <w10:wrap type="none"/>
+              </v:line>
+            </w:pict>
+          </mc:Fallback>
+        </mc:AlternateContent>
+        <w:drawing>
+          <wp:anchor behindDoc="0" distT="0" distB="0" distL="0" distR="0" simplePos="0" locked="0" layoutInCell="0" allowOverlap="1" relativeHeight="12">
+            <wp:simplePos x="0" y="0"/>
+            <wp:positionH relativeFrom="column">
+              <wp:align>center</wp:align>
+            </wp:positionH>
+            <wp:positionV relativeFrom="paragraph">
+              <wp:posOffset>635</wp:posOffset>
+            </wp:positionV>
+            <wp:extent cx="5483225" cy="1228725"/>
+            <wp:effectExtent l="0" t="0" r="0" b="0"/>
+            <wp:wrapSquare wrapText="largest"/>
+            <wp:docPr id="12" name="Image7" descr=""/>
+            <wp:cNvGraphicFramePr>
+              <a:graphicFrameLocks xmlns:a="http://schemas.openxmlformats.org/drawingml/2006/main" noChangeAspect="1"/>
+            </wp:cNvGraphicFramePr>
+            <a:graphic xmlns:a="http://schemas.openxmlformats.org/drawingml/2006/main">
+              <a:graphicData uri="http://schemas.openxmlformats.org/drawingml/2006/picture">
+                <pic:pic xmlns:pic="http://schemas.openxmlformats.org/drawingml/2006/picture">
+                  <pic:nvPicPr>
+                    <pic:cNvPr id="12" name="Image7" descr=""/>
+                    <pic:cNvPicPr>
+                      <a:picLocks noChangeAspect="1" noChangeArrowheads="1"/>
+                    </pic:cNvPicPr>
+                  </pic:nvPicPr>
+                  <pic:blipFill>
+                    <a:blip r:embed="rId8"/>
+                    <a:stretch>
+                      <a:fillRect/>
+                    </a:stretch>
+                  </pic:blipFill>
+                  <pic:spPr bwMode="auto">
+                    <a:xfrm>
+                      <a:off x="0" y="0"/>
+                      <a:ext cx="5483225" cy="1228725"/>
+                    </a:xfrm>
+                    <a:prstGeom prst="rect">
+                      <a:avLst/>
+                    </a:prstGeom>
+                  </pic:spPr>
+                </pic:pic>
+              </a:graphicData>
+            </a:graphic>
+          </wp:anchor>
+        </w:drawing>
+      </w:r>
+    </w:p>
+    <w:p>
+      <w:pPr>
+        <w:pStyle w:val="ListParagraph"/>
+        <w:spacing w:lineRule="auto" w:line="264"/>
+        <w:rPr>
+          <w:rFonts w:ascii="Times New Roman" w:hAnsi="Times New Roman" w:cs="Times New Roman"/>
+          <w:color w:val="0000FF"/>
+        </w:rPr>
+      </w:pPr>
+      <w:r>
+        <w:rPr/>
+        <mc:AlternateContent>
+          <mc:Choice Requires="wps">
+            <w:drawing>
+              <wp:anchor behindDoc="0" distT="0" distB="0" distL="0" distR="0" simplePos="0" locked="0" layoutInCell="0" allowOverlap="1" relativeHeight="15">
+                <wp:simplePos x="0" y="0"/>
+                <wp:positionH relativeFrom="column">
+                  <wp:posOffset>4264025</wp:posOffset>
+                </wp:positionH>
+                <wp:positionV relativeFrom="paragraph">
+                  <wp:posOffset>321310</wp:posOffset>
+                </wp:positionV>
+                <wp:extent cx="8255" cy="710565"/>
+                <wp:effectExtent l="9525" t="9525" r="9525" b="9525"/>
+                <wp:wrapNone/>
+                <wp:docPr id="13" name="Line 7"/>
+                <a:graphic xmlns:a="http://schemas.openxmlformats.org/drawingml/2006/main">
+                  <a:graphicData uri="http://schemas.microsoft.com/office/word/2010/wordprocessingShape">
+                    <wps:wsp>
+                      <wps:cNvSpPr/>
+                      <wps:spPr>
+                        <a:xfrm flipH="1">
+                          <a:off x="0" y="0"/>
+                          <a:ext cx="8280" cy="710640"/>
+                        </a:xfrm>
+                        <a:prstGeom prst="line">
+                          <a:avLst/>
+                        </a:prstGeom>
+                        <a:ln w="18360">
+                          <a:solidFill>
+                            <a:srgbClr val="c9211e"/>
+                          </a:solidFill>
+                          <a:round/>
+                        </a:ln>
+                      </wps:spPr>
+                      <wps:style>
+                        <a:lnRef idx="0"/>
+                        <a:fillRef idx="0"/>
+                        <a:effectRef idx="0"/>
+                        <a:fontRef idx="minor"/>
+                      </wps:style>
+                      <wps:bodyPr/>
+                    </wps:wsp>
+                  </a:graphicData>
+                </a:graphic>
+              </wp:anchor>
+            </w:drawing>
+          </mc:Choice>
+          <mc:Fallback>
+            <w:pict>
+              <v:line id="shape_0" from="335.75pt,25.3pt" to="336.35pt,81.2pt" ID="Line 7" stroked="t" o:allowincell="f" style="position:absolute;flip:x">
+                <v:stroke color="#c9211e" weight="18360" joinstyle="round" endcap="flat"/>
+                <v:fill o:detectmouseclick="t" on="false"/>
+                <w10:wrap type="none"/>
+              </v:line>
+            </w:pict>
+          </mc:Fallback>
+        </mc:AlternateContent>
+        <w:drawing>
+          <wp:anchor behindDoc="0" distT="0" distB="0" distL="0" distR="0" simplePos="0" locked="0" layoutInCell="0" allowOverlap="1" relativeHeight="14">
+            <wp:simplePos x="0" y="0"/>
+            <wp:positionH relativeFrom="column">
+              <wp:align>center</wp:align>
+            </wp:positionH>
+            <wp:positionV relativeFrom="paragraph">
+              <wp:posOffset>635</wp:posOffset>
+            </wp:positionV>
+            <wp:extent cx="5483225" cy="1228725"/>
+            <wp:effectExtent l="0" t="0" r="0" b="0"/>
+            <wp:wrapSquare wrapText="largest"/>
+            <wp:docPr id="14" name="Image8" descr=""/>
+            <wp:cNvGraphicFramePr>
+              <a:graphicFrameLocks xmlns:a="http://schemas.openxmlformats.org/drawingml/2006/main" noChangeAspect="1"/>
+            </wp:cNvGraphicFramePr>
+            <a:graphic xmlns:a="http://schemas.openxmlformats.org/drawingml/2006/main">
+              <a:graphicData uri="http://schemas.openxmlformats.org/drawingml/2006/picture">
+                <pic:pic xmlns:pic="http://schemas.openxmlformats.org/drawingml/2006/picture">
+                  <pic:nvPicPr>
+                    <pic:cNvPr id="14" name="Image8" descr=""/>
+                    <pic:cNvPicPr>
+                      <a:picLocks noChangeAspect="1" noChangeArrowheads="1"/>
+                    </pic:cNvPicPr>
+                  </pic:nvPicPr>
+                  <pic:blipFill>
+                    <a:blip r:embed="rId9"/>
+                    <a:stretch>
+                      <a:fillRect/>
+                    </a:stretch>
+                  </pic:blipFill>
+                  <pic:spPr bwMode="auto">
+                    <a:xfrm>
+                      <a:off x="0" y="0"/>
+                      <a:ext cx="5483225" cy="1228725"/>
+                    </a:xfrm>
+                    <a:prstGeom prst="rect">
+                      <a:avLst/>
+                    </a:prstGeom>
+                  </pic:spPr>
+                </pic:pic>
+              </a:graphicData>
+            </a:graphic>
+          </wp:anchor>
+        </w:drawing>
+      </w:r>
+    </w:p>
+    <w:p>
+      <w:pPr>
+        <w:pStyle w:val="ListParagraph"/>
+        <w:spacing w:lineRule="auto" w:line="264"/>
+        <w:rPr>
+          <w:rFonts w:ascii="Times New Roman" w:hAnsi="Times New Roman" w:cs="Times New Roman"/>
+          <w:color w:val="0000FF"/>
+        </w:rPr>
+      </w:pPr>
+      <w:r>
+        <w:rPr/>
+      </w:r>
+    </w:p>
+    <w:p>
+      <w:pPr>
+        <w:pStyle w:val="ListParagraph"/>
+        <w:spacing w:lineRule="auto" w:line="264"/>
+        <w:rPr>
+          <w:rFonts w:ascii="Times New Roman" w:hAnsi="Times New Roman" w:cs="Times New Roman"/>
+          <w:color w:val="0000FF"/>
+        </w:rPr>
+      </w:pPr>
+      <w:r>
+        <w:rPr/>
+      </w:r>
+    </w:p>
+    <w:p>
+      <w:pPr>
+        <w:pStyle w:val="ListParagraph"/>
         <w:numPr>
           <w:ilvl w:val="0"/>
           <w:numId w:val="2"/>
@@ -1607,7 +2581,7 @@
           <w:rFonts w:cs="Times New Roman" w:ascii="Times New Roman" w:hAnsi="Times New Roman"/>
           <w:color w:val="0000FF"/>
         </w:rPr>
-        <w:t xml:space="preserve">[начинается рост времен откликов по бизнес-операциям: </w:t>
+        <w:t xml:space="preserve">начинается рост времен откликов по бизнес-операциям: </w:t>
       </w:r>
     </w:p>
     <w:p>
@@ -1852,6 +2826,585 @@
     </w:p>
     <w:p>
       <w:pPr>
+        <w:pStyle w:val="ListParagraph"/>
+        <w:numPr>
+          <w:ilvl w:val="0"/>
+          <w:numId w:val="0"/>
+        </w:numPr>
+        <w:ind w:left="1428" w:hanging="0"/>
+        <w:jc w:val="both"/>
+        <w:rPr>
+          <w:rFonts w:ascii="Times New Roman" w:hAnsi="Times New Roman" w:cs="Times New Roman"/>
+          <w:lang w:eastAsia="ru-RU"/>
+        </w:rPr>
+      </w:pPr>
+      <w:r>
+        <w:rPr/>
+      </w:r>
+    </w:p>
+    <w:p>
+      <w:pPr>
+        <w:pStyle w:val="ListParagraph"/>
+        <w:spacing w:lineRule="auto" w:line="264"/>
+        <w:rPr>
+          <w:rFonts w:ascii="Times New Roman" w:hAnsi="Times New Roman" w:cs="Times New Roman"/>
+          <w:color w:val="0000FF"/>
+        </w:rPr>
+      </w:pPr>
+      <w:r>
+        <w:rPr/>
+      </w:r>
+    </w:p>
+    <w:p>
+      <w:pPr>
+        <w:pStyle w:val="ListParagraph"/>
+        <w:spacing w:lineRule="auto" w:line="264"/>
+        <w:rPr>
+          <w:rFonts w:ascii="Times New Roman" w:hAnsi="Times New Roman" w:cs="Times New Roman"/>
+          <w:color w:val="0000FF"/>
+        </w:rPr>
+      </w:pPr>
+      <w:r>
+        <w:rPr/>
+        <mc:AlternateContent>
+          <mc:Choice Requires="wps">
+            <w:drawing>
+              <wp:anchor behindDoc="0" distT="0" distB="0" distL="0" distR="0" simplePos="0" locked="0" layoutInCell="0" allowOverlap="1" relativeHeight="21">
+                <wp:simplePos x="0" y="0"/>
+                <wp:positionH relativeFrom="column">
+                  <wp:posOffset>5195570</wp:posOffset>
+                </wp:positionH>
+                <wp:positionV relativeFrom="paragraph">
+                  <wp:posOffset>305435</wp:posOffset>
+                </wp:positionV>
+                <wp:extent cx="12065" cy="718820"/>
+                <wp:effectExtent l="9525" t="9525" r="9525" b="9525"/>
+                <wp:wrapNone/>
+                <wp:docPr id="15" name="Line 9"/>
+                <a:graphic xmlns:a="http://schemas.openxmlformats.org/drawingml/2006/main">
+                  <a:graphicData uri="http://schemas.microsoft.com/office/word/2010/wordprocessingShape">
+                    <wps:wsp>
+                      <wps:cNvSpPr/>
+                      <wps:spPr>
+                        <a:xfrm flipH="1">
+                          <a:off x="0" y="0"/>
+                          <a:ext cx="12240" cy="718920"/>
+                        </a:xfrm>
+                        <a:prstGeom prst="line">
+                          <a:avLst/>
+                        </a:prstGeom>
+                        <a:ln w="18360">
+                          <a:solidFill>
+                            <a:srgbClr val="c9211e"/>
+                          </a:solidFill>
+                          <a:round/>
+                        </a:ln>
+                      </wps:spPr>
+                      <wps:style>
+                        <a:lnRef idx="0"/>
+                        <a:fillRef idx="0"/>
+                        <a:effectRef idx="0"/>
+                        <a:fontRef idx="minor"/>
+                      </wps:style>
+                      <wps:bodyPr/>
+                    </wps:wsp>
+                  </a:graphicData>
+                </a:graphic>
+              </wp:anchor>
+            </w:drawing>
+          </mc:Choice>
+          <mc:Fallback>
+            <w:pict>
+              <v:line id="shape_0" from="409.1pt,24.05pt" to="410pt,80.6pt" ID="Line 9" stroked="t" o:allowincell="f" style="position:absolute;flip:x">
+                <v:stroke color="#c9211e" weight="18360" joinstyle="round" endcap="flat"/>
+                <v:fill o:detectmouseclick="t" on="false"/>
+                <w10:wrap type="none"/>
+              </v:line>
+            </w:pict>
+          </mc:Fallback>
+        </mc:AlternateContent>
+        <w:drawing>
+          <wp:anchor behindDoc="0" distT="0" distB="0" distL="0" distR="0" simplePos="0" locked="0" layoutInCell="0" allowOverlap="1" relativeHeight="20">
+            <wp:simplePos x="0" y="0"/>
+            <wp:positionH relativeFrom="column">
+              <wp:align>center</wp:align>
+            </wp:positionH>
+            <wp:positionV relativeFrom="paragraph">
+              <wp:posOffset>635</wp:posOffset>
+            </wp:positionV>
+            <wp:extent cx="5483225" cy="1228725"/>
+            <wp:effectExtent l="0" t="0" r="0" b="0"/>
+            <wp:wrapSquare wrapText="largest"/>
+            <wp:docPr id="16" name="Image11" descr=""/>
+            <wp:cNvGraphicFramePr>
+              <a:graphicFrameLocks xmlns:a="http://schemas.openxmlformats.org/drawingml/2006/main" noChangeAspect="1"/>
+            </wp:cNvGraphicFramePr>
+            <a:graphic xmlns:a="http://schemas.openxmlformats.org/drawingml/2006/main">
+              <a:graphicData uri="http://schemas.openxmlformats.org/drawingml/2006/picture">
+                <pic:pic xmlns:pic="http://schemas.openxmlformats.org/drawingml/2006/picture">
+                  <pic:nvPicPr>
+                    <pic:cNvPr id="16" name="Image11" descr=""/>
+                    <pic:cNvPicPr>
+                      <a:picLocks noChangeAspect="1" noChangeArrowheads="1"/>
+                    </pic:cNvPicPr>
+                  </pic:nvPicPr>
+                  <pic:blipFill>
+                    <a:blip r:embed="rId10"/>
+                    <a:stretch>
+                      <a:fillRect/>
+                    </a:stretch>
+                  </pic:blipFill>
+                  <pic:spPr bwMode="auto">
+                    <a:xfrm>
+                      <a:off x="0" y="0"/>
+                      <a:ext cx="5483225" cy="1228725"/>
+                    </a:xfrm>
+                    <a:prstGeom prst="rect">
+                      <a:avLst/>
+                    </a:prstGeom>
+                  </pic:spPr>
+                </pic:pic>
+              </a:graphicData>
+            </a:graphic>
+          </wp:anchor>
+        </w:drawing>
+      </w:r>
+    </w:p>
+    <w:p>
+      <w:pPr>
+        <w:pStyle w:val="ListParagraph"/>
+        <w:numPr>
+          <w:ilvl w:val="0"/>
+          <w:numId w:val="0"/>
+        </w:numPr>
+        <w:spacing w:lineRule="auto" w:line="264"/>
+        <w:ind w:left="1428" w:hanging="0"/>
+        <w:jc w:val="both"/>
+        <w:rPr>
+          <w:rFonts w:ascii="Times New Roman" w:hAnsi="Times New Roman" w:cs="Times New Roman"/>
+          <w:color w:val="0000FF"/>
+        </w:rPr>
+      </w:pPr>
+      <w:r>
+        <w:rPr/>
+        <mc:AlternateContent>
+          <mc:Choice Requires="wps">
+            <w:drawing>
+              <wp:anchor behindDoc="0" distT="0" distB="0" distL="0" distR="0" simplePos="0" locked="0" layoutInCell="0" allowOverlap="1" relativeHeight="23">
+                <wp:simplePos x="0" y="0"/>
+                <wp:positionH relativeFrom="column">
+                  <wp:posOffset>5197475</wp:posOffset>
+                </wp:positionH>
+                <wp:positionV relativeFrom="paragraph">
+                  <wp:posOffset>264160</wp:posOffset>
+                </wp:positionV>
+                <wp:extent cx="8255" cy="710565"/>
+                <wp:effectExtent l="9525" t="9525" r="9525" b="9525"/>
+                <wp:wrapNone/>
+                <wp:docPr id="17" name="Line 10"/>
+                <a:graphic xmlns:a="http://schemas.openxmlformats.org/drawingml/2006/main">
+                  <a:graphicData uri="http://schemas.microsoft.com/office/word/2010/wordprocessingShape">
+                    <wps:wsp>
+                      <wps:cNvSpPr/>
+                      <wps:spPr>
+                        <a:xfrm flipH="1">
+                          <a:off x="0" y="0"/>
+                          <a:ext cx="8280" cy="710640"/>
+                        </a:xfrm>
+                        <a:prstGeom prst="line">
+                          <a:avLst/>
+                        </a:prstGeom>
+                        <a:ln w="18360">
+                          <a:solidFill>
+                            <a:srgbClr val="c9211e"/>
+                          </a:solidFill>
+                          <a:round/>
+                        </a:ln>
+                      </wps:spPr>
+                      <wps:style>
+                        <a:lnRef idx="0"/>
+                        <a:fillRef idx="0"/>
+                        <a:effectRef idx="0"/>
+                        <a:fontRef idx="minor"/>
+                      </wps:style>
+                      <wps:bodyPr/>
+                    </wps:wsp>
+                  </a:graphicData>
+                </a:graphic>
+              </wp:anchor>
+            </w:drawing>
+          </mc:Choice>
+          <mc:Fallback>
+            <w:pict>
+              <v:line id="shape_0" from="409.25pt,20.8pt" to="409.85pt,76.7pt" ID="Line 10" stroked="t" o:allowincell="f" style="position:absolute;flip:x">
+                <v:stroke color="#c9211e" weight="18360" joinstyle="round" endcap="flat"/>
+                <v:fill o:detectmouseclick="t" on="false"/>
+                <w10:wrap type="none"/>
+              </v:line>
+            </w:pict>
+          </mc:Fallback>
+        </mc:AlternateContent>
+        <w:drawing>
+          <wp:anchor behindDoc="0" distT="0" distB="0" distL="0" distR="0" simplePos="0" locked="0" layoutInCell="0" allowOverlap="1" relativeHeight="22">
+            <wp:simplePos x="0" y="0"/>
+            <wp:positionH relativeFrom="column">
+              <wp:align>center</wp:align>
+            </wp:positionH>
+            <wp:positionV relativeFrom="paragraph">
+              <wp:posOffset>635</wp:posOffset>
+            </wp:positionV>
+            <wp:extent cx="5483225" cy="1228725"/>
+            <wp:effectExtent l="0" t="0" r="0" b="0"/>
+            <wp:wrapSquare wrapText="largest"/>
+            <wp:docPr id="18" name="Image12" descr=""/>
+            <wp:cNvGraphicFramePr>
+              <a:graphicFrameLocks xmlns:a="http://schemas.openxmlformats.org/drawingml/2006/main" noChangeAspect="1"/>
+            </wp:cNvGraphicFramePr>
+            <a:graphic xmlns:a="http://schemas.openxmlformats.org/drawingml/2006/main">
+              <a:graphicData uri="http://schemas.openxmlformats.org/drawingml/2006/picture">
+                <pic:pic xmlns:pic="http://schemas.openxmlformats.org/drawingml/2006/picture">
+                  <pic:nvPicPr>
+                    <pic:cNvPr id="18" name="Image12" descr=""/>
+                    <pic:cNvPicPr>
+                      <a:picLocks noChangeAspect="1" noChangeArrowheads="1"/>
+                    </pic:cNvPicPr>
+                  </pic:nvPicPr>
+                  <pic:blipFill>
+                    <a:blip r:embed="rId11"/>
+                    <a:stretch>
+                      <a:fillRect/>
+                    </a:stretch>
+                  </pic:blipFill>
+                  <pic:spPr bwMode="auto">
+                    <a:xfrm>
+                      <a:off x="0" y="0"/>
+                      <a:ext cx="5483225" cy="1228725"/>
+                    </a:xfrm>
+                    <a:prstGeom prst="rect">
+                      <a:avLst/>
+                    </a:prstGeom>
+                  </pic:spPr>
+                </pic:pic>
+              </a:graphicData>
+            </a:graphic>
+          </wp:anchor>
+        </w:drawing>
+      </w:r>
+    </w:p>
+    <w:p>
+      <w:pPr>
+        <w:pStyle w:val="Normal"/>
+        <w:ind w:firstLine="708"/>
+        <w:rPr>
+          <w:rFonts w:ascii="Times New Roman" w:hAnsi="Times New Roman" w:cs="Times New Roman"/>
+          <w:u w:val="single"/>
+          <w:lang w:eastAsia="ru-RU"/>
+        </w:rPr>
+      </w:pPr>
+      <w:r>
+        <w:rPr>
+          <w:rFonts w:cs="Times New Roman" w:ascii="Times New Roman" w:hAnsi="Times New Roman"/>
+          <w:u w:val="single"/>
+          <w:lang w:eastAsia="ru-RU"/>
+        </w:rPr>
+      </w:r>
+    </w:p>
+    <w:p>
+      <w:pPr>
+        <w:pStyle w:val="Normal"/>
+        <w:ind w:firstLine="708"/>
+        <w:rPr>
+          <w:rFonts w:ascii="Times New Roman" w:hAnsi="Times New Roman" w:cs="Times New Roman"/>
+          <w:u w:val="single"/>
+          <w:lang w:eastAsia="ru-RU"/>
+        </w:rPr>
+      </w:pPr>
+      <w:r>
+        <w:rPr>
+          <w:rFonts w:cs="Times New Roman" w:ascii="Times New Roman" w:hAnsi="Times New Roman"/>
+          <w:u w:val="single"/>
+          <w:lang w:eastAsia="ru-RU"/>
+        </w:rPr>
+      </w:r>
+    </w:p>
+    <w:p>
+      <w:pPr>
+        <w:pStyle w:val="Normal"/>
+        <w:ind w:firstLine="708"/>
+        <w:rPr>
+          <w:rFonts w:ascii="Times New Roman" w:hAnsi="Times New Roman" w:cs="Times New Roman"/>
+          <w:u w:val="single"/>
+          <w:lang w:eastAsia="ru-RU"/>
+        </w:rPr>
+      </w:pPr>
+      <w:r>
+        <w:rPr>
+          <w:rFonts w:cs="Times New Roman" w:ascii="Times New Roman" w:hAnsi="Times New Roman"/>
+          <w:u w:val="single"/>
+          <w:lang w:eastAsia="ru-RU"/>
+        </w:rPr>
+        <mc:AlternateContent>
+          <mc:Choice Requires="wps">
+            <w:drawing>
+              <wp:anchor behindDoc="0" distT="0" distB="0" distL="0" distR="0" simplePos="0" locked="0" layoutInCell="0" allowOverlap="1" relativeHeight="17">
+                <wp:simplePos x="0" y="0"/>
+                <wp:positionH relativeFrom="column">
+                  <wp:posOffset>2867025</wp:posOffset>
+                </wp:positionH>
+                <wp:positionV relativeFrom="paragraph">
+                  <wp:posOffset>330835</wp:posOffset>
+                </wp:positionV>
+                <wp:extent cx="8255" cy="710565"/>
+                <wp:effectExtent l="9525" t="9525" r="9525" b="9525"/>
+                <wp:wrapNone/>
+                <wp:docPr id="19" name="Line 6"/>
+                <a:graphic xmlns:a="http://schemas.openxmlformats.org/drawingml/2006/main">
+                  <a:graphicData uri="http://schemas.microsoft.com/office/word/2010/wordprocessingShape">
+                    <wps:wsp>
+                      <wps:cNvSpPr/>
+                      <wps:spPr>
+                        <a:xfrm flipH="1">
+                          <a:off x="0" y="0"/>
+                          <a:ext cx="8280" cy="710640"/>
+                        </a:xfrm>
+                        <a:prstGeom prst="line">
+                          <a:avLst/>
+                        </a:prstGeom>
+                        <a:ln w="18360">
+                          <a:solidFill>
+                            <a:srgbClr val="c9211e"/>
+                          </a:solidFill>
+                          <a:round/>
+                        </a:ln>
+                      </wps:spPr>
+                      <wps:style>
+                        <a:lnRef idx="0"/>
+                        <a:fillRef idx="0"/>
+                        <a:effectRef idx="0"/>
+                        <a:fontRef idx="minor"/>
+                      </wps:style>
+                      <wps:bodyPr/>
+                    </wps:wsp>
+                  </a:graphicData>
+                </a:graphic>
+              </wp:anchor>
+            </w:drawing>
+          </mc:Choice>
+          <mc:Fallback>
+            <w:pict>
+              <v:line id="shape_0" from="225.75pt,26.05pt" to="226.35pt,81.95pt" ID="Line 6" stroked="t" o:allowincell="f" style="position:absolute;flip:x">
+                <v:stroke color="#c9211e" weight="18360" joinstyle="round" endcap="flat"/>
+                <v:fill o:detectmouseclick="t" on="false"/>
+                <w10:wrap type="none"/>
+              </v:line>
+            </w:pict>
+          </mc:Fallback>
+        </mc:AlternateContent>
+        <w:drawing>
+          <wp:anchor behindDoc="0" distT="0" distB="0" distL="0" distR="0" simplePos="0" locked="0" layoutInCell="0" allowOverlap="1" relativeHeight="16">
+            <wp:simplePos x="0" y="0"/>
+            <wp:positionH relativeFrom="column">
+              <wp:align>center</wp:align>
+            </wp:positionH>
+            <wp:positionV relativeFrom="paragraph">
+              <wp:posOffset>635</wp:posOffset>
+            </wp:positionV>
+            <wp:extent cx="5940425" cy="1330960"/>
+            <wp:effectExtent l="0" t="0" r="0" b="0"/>
+            <wp:wrapSquare wrapText="largest"/>
+            <wp:docPr id="20" name="Image9" descr=""/>
+            <wp:cNvGraphicFramePr>
+              <a:graphicFrameLocks xmlns:a="http://schemas.openxmlformats.org/drawingml/2006/main" noChangeAspect="1"/>
+            </wp:cNvGraphicFramePr>
+            <a:graphic xmlns:a="http://schemas.openxmlformats.org/drawingml/2006/main">
+              <a:graphicData uri="http://schemas.openxmlformats.org/drawingml/2006/picture">
+                <pic:pic xmlns:pic="http://schemas.openxmlformats.org/drawingml/2006/picture">
+                  <pic:nvPicPr>
+                    <pic:cNvPr id="20" name="Image9" descr=""/>
+                    <pic:cNvPicPr>
+                      <a:picLocks noChangeAspect="1" noChangeArrowheads="1"/>
+                    </pic:cNvPicPr>
+                  </pic:nvPicPr>
+                  <pic:blipFill>
+                    <a:blip r:embed="rId12"/>
+                    <a:stretch>
+                      <a:fillRect/>
+                    </a:stretch>
+                  </pic:blipFill>
+                  <pic:spPr bwMode="auto">
+                    <a:xfrm>
+                      <a:off x="0" y="0"/>
+                      <a:ext cx="5940425" cy="1330960"/>
+                    </a:xfrm>
+                    <a:prstGeom prst="rect">
+                      <a:avLst/>
+                    </a:prstGeom>
+                  </pic:spPr>
+                </pic:pic>
+              </a:graphicData>
+            </a:graphic>
+          </wp:anchor>
+        </w:drawing>
+      </w:r>
+    </w:p>
+    <w:p>
+      <w:pPr>
+        <w:pStyle w:val="Normal"/>
+        <w:ind w:firstLine="708"/>
+        <w:rPr>
+          <w:rFonts w:ascii="Times New Roman" w:hAnsi="Times New Roman" w:cs="Times New Roman"/>
+          <w:u w:val="single"/>
+          <w:lang w:eastAsia="ru-RU"/>
+        </w:rPr>
+      </w:pPr>
+      <w:r>
+        <w:rPr>
+          <w:rFonts w:cs="Times New Roman" w:ascii="Times New Roman" w:hAnsi="Times New Roman"/>
+          <w:u w:val="single"/>
+          <w:lang w:eastAsia="ru-RU"/>
+        </w:rPr>
+      </w:r>
+    </w:p>
+    <w:p>
+      <w:pPr>
+        <w:pStyle w:val="Normal"/>
+        <w:ind w:firstLine="708"/>
+        <w:rPr>
+          <w:rFonts w:ascii="Times New Roman" w:hAnsi="Times New Roman" w:cs="Times New Roman"/>
+          <w:u w:val="single"/>
+          <w:lang w:eastAsia="ru-RU"/>
+        </w:rPr>
+      </w:pPr>
+      <w:r>
+        <w:rPr>
+          <w:rFonts w:cs="Times New Roman" w:ascii="Times New Roman" w:hAnsi="Times New Roman"/>
+          <w:u w:val="single"/>
+          <w:lang w:eastAsia="ru-RU"/>
+        </w:rPr>
+        <mc:AlternateContent>
+          <mc:Choice Requires="wps">
+            <w:drawing>
+              <wp:anchor behindDoc="0" distT="0" distB="0" distL="0" distR="0" simplePos="0" locked="0" layoutInCell="0" allowOverlap="1" relativeHeight="19">
+                <wp:simplePos x="0" y="0"/>
+                <wp:positionH relativeFrom="column">
+                  <wp:posOffset>2898775</wp:posOffset>
+                </wp:positionH>
+                <wp:positionV relativeFrom="paragraph">
+                  <wp:posOffset>292100</wp:posOffset>
+                </wp:positionV>
+                <wp:extent cx="8255" cy="710565"/>
+                <wp:effectExtent l="9525" t="9525" r="9525" b="9525"/>
+                <wp:wrapNone/>
+                <wp:docPr id="21" name="Line 8"/>
+                <a:graphic xmlns:a="http://schemas.openxmlformats.org/drawingml/2006/main">
+                  <a:graphicData uri="http://schemas.microsoft.com/office/word/2010/wordprocessingShape">
+                    <wps:wsp>
+                      <wps:cNvSpPr/>
+                      <wps:spPr>
+                        <a:xfrm flipH="1">
+                          <a:off x="0" y="0"/>
+                          <a:ext cx="8280" cy="710640"/>
+                        </a:xfrm>
+                        <a:prstGeom prst="line">
+                          <a:avLst/>
+                        </a:prstGeom>
+                        <a:ln w="18360">
+                          <a:solidFill>
+                            <a:srgbClr val="c9211e"/>
+                          </a:solidFill>
+                          <a:round/>
+                        </a:ln>
+                      </wps:spPr>
+                      <wps:style>
+                        <a:lnRef idx="0"/>
+                        <a:fillRef idx="0"/>
+                        <a:effectRef idx="0"/>
+                        <a:fontRef idx="minor"/>
+                      </wps:style>
+                      <wps:bodyPr/>
+                    </wps:wsp>
+                  </a:graphicData>
+                </a:graphic>
+              </wp:anchor>
+            </w:drawing>
+          </mc:Choice>
+          <mc:Fallback>
+            <w:pict>
+              <v:line id="shape_0" from="228.25pt,23pt" to="228.85pt,78.9pt" ID="Line 8" stroked="t" o:allowincell="f" style="position:absolute;flip:x">
+                <v:stroke color="#c9211e" weight="18360" joinstyle="round" endcap="flat"/>
+                <v:fill o:detectmouseclick="t" on="false"/>
+                <w10:wrap type="none"/>
+              </v:line>
+            </w:pict>
+          </mc:Fallback>
+        </mc:AlternateContent>
+        <w:drawing>
+          <wp:anchor behindDoc="0" distT="0" distB="0" distL="0" distR="0" simplePos="0" locked="0" layoutInCell="0" allowOverlap="1" relativeHeight="18">
+            <wp:simplePos x="0" y="0"/>
+            <wp:positionH relativeFrom="column">
+              <wp:align>center</wp:align>
+            </wp:positionH>
+            <wp:positionV relativeFrom="paragraph">
+              <wp:posOffset>635</wp:posOffset>
+            </wp:positionV>
+            <wp:extent cx="5940425" cy="1330960"/>
+            <wp:effectExtent l="0" t="0" r="0" b="0"/>
+            <wp:wrapSquare wrapText="largest"/>
+            <wp:docPr id="22" name="Image10" descr=""/>
+            <wp:cNvGraphicFramePr>
+              <a:graphicFrameLocks xmlns:a="http://schemas.openxmlformats.org/drawingml/2006/main" noChangeAspect="1"/>
+            </wp:cNvGraphicFramePr>
+            <a:graphic xmlns:a="http://schemas.openxmlformats.org/drawingml/2006/main">
+              <a:graphicData uri="http://schemas.openxmlformats.org/drawingml/2006/picture">
+                <pic:pic xmlns:pic="http://schemas.openxmlformats.org/drawingml/2006/picture">
+                  <pic:nvPicPr>
+                    <pic:cNvPr id="22" name="Image10" descr=""/>
+                    <pic:cNvPicPr>
+                      <a:picLocks noChangeAspect="1" noChangeArrowheads="1"/>
+                    </pic:cNvPicPr>
+                  </pic:nvPicPr>
+                  <pic:blipFill>
+                    <a:blip r:embed="rId13"/>
+                    <a:stretch>
+                      <a:fillRect/>
+                    </a:stretch>
+                  </pic:blipFill>
+                  <pic:spPr bwMode="auto">
+                    <a:xfrm>
+                      <a:off x="0" y="0"/>
+                      <a:ext cx="5940425" cy="1330960"/>
+                    </a:xfrm>
+                    <a:prstGeom prst="rect">
+                      <a:avLst/>
+                    </a:prstGeom>
+                  </pic:spPr>
+                </pic:pic>
+              </a:graphicData>
+            </a:graphic>
+          </wp:anchor>
+        </w:drawing>
+      </w:r>
+    </w:p>
+    <w:p>
+      <w:pPr>
+        <w:pStyle w:val="Normal"/>
+        <w:ind w:firstLine="708"/>
+        <w:rPr>
+          <w:rFonts w:ascii="Times New Roman" w:hAnsi="Times New Roman" w:cs="Times New Roman"/>
+          <w:u w:val="single"/>
+          <w:lang w:eastAsia="ru-RU"/>
+        </w:rPr>
+      </w:pPr>
+      <w:r>
+        <w:rPr>
+          <w:rFonts w:cs="Times New Roman" w:ascii="Times New Roman" w:hAnsi="Times New Roman"/>
+          <w:u w:val="single"/>
+          <w:lang w:eastAsia="ru-RU"/>
+        </w:rPr>
+      </w:r>
+    </w:p>
+    <w:p>
+      <w:pPr>
         <w:pStyle w:val="Normal"/>
         <w:ind w:firstLine="708"/>
         <w:rPr>
@@ -1886,37 +3439,7 @@
           <w:u w:val="none"/>
           <w:lang w:eastAsia="ru-RU"/>
         </w:rPr>
-        <w:t xml:space="preserve">Тестирование </w:t>
-      </w:r>
-      <w:r>
-        <w:rPr>
-          <w:rFonts w:cs="Times New Roman" w:ascii="Times New Roman" w:hAnsi="Times New Roman"/>
-          <w:b/>
-          <w:bCs/>
-          <w:u w:val="none"/>
-          <w:lang w:eastAsia="ru-RU"/>
-        </w:rPr>
-        <w:t>произведено на</w:t>
-      </w:r>
-      <w:r>
-        <w:rPr>
-          <w:rFonts w:cs="Times New Roman" w:ascii="Times New Roman" w:hAnsi="Times New Roman"/>
-          <w:b/>
-          <w:bCs/>
-          <w:u w:val="none"/>
-          <w:lang w:eastAsia="ru-RU"/>
-        </w:rPr>
-        <w:t xml:space="preserve"> </w:t>
-      </w:r>
-      <w:r>
-        <w:rPr>
-          <w:rFonts w:cs="Times New Roman" w:ascii="Times New Roman" w:hAnsi="Times New Roman"/>
-          <w:b/>
-          <w:bCs/>
-          <w:u w:val="none"/>
-          <w:lang w:eastAsia="ru-RU"/>
-        </w:rPr>
-        <w:t>сценарии</w:t>
+        <w:t>Тестирование произведено на сценарии</w:t>
       </w:r>
       <w:r>
         <w:rPr>
@@ -1949,7 +3472,7 @@
         <w:pStyle w:val="Normal"/>
         <w:numPr>
           <w:ilvl w:val="0"/>
-          <w:numId w:val="11"/>
+          <w:numId w:val="3"/>
         </w:numPr>
         <w:ind w:left="765" w:hanging="57"/>
         <w:rPr/>
@@ -2000,23 +3523,7 @@
           <w:b/>
           <w:bCs/>
         </w:rPr>
-        <w:t xml:space="preserve">Деградации утилизации ресурсов по сравнению эталонным тестом (релиз </w:t>
-      </w:r>
-      <w:r>
-        <w:rPr>
-          <w:rFonts w:cs="Times New Roman" w:ascii="Times New Roman" w:hAnsi="Times New Roman"/>
-          <w:b/>
-          <w:bCs/>
-        </w:rPr>
-        <w:t>09.2022</w:t>
-      </w:r>
-      <w:r>
-        <w:rPr>
-          <w:rFonts w:cs="Times New Roman" w:ascii="Times New Roman" w:hAnsi="Times New Roman"/>
-          <w:b/>
-          <w:bCs/>
-        </w:rPr>
-        <w:t xml:space="preserve">) </w:t>
+        <w:t xml:space="preserve">Деградации утилизации ресурсов по сравнению эталонным тестом (релиз 09.2022) </w:t>
       </w:r>
     </w:p>
     <w:p>
@@ -2024,7 +3531,7 @@
         <w:pStyle w:val="Normal"/>
         <w:numPr>
           <w:ilvl w:val="0"/>
-          <w:numId w:val="11"/>
+          <w:numId w:val="3"/>
         </w:numPr>
         <w:ind w:firstLine="708"/>
         <w:rPr>
@@ -2064,23 +3571,7 @@
       </w:r>
       <w:r>
         <w:rPr/>
-        <w:t xml:space="preserve"> – есть </w:t>
-      </w:r>
-      <w:r>
-        <w:rPr/>
-        <w:t>блокирующий</w:t>
-      </w:r>
-      <w:r>
-        <w:rPr/>
-        <w:t xml:space="preserve"> дефект </w:t>
-      </w:r>
-      <w:r>
-        <w:rPr/>
-        <w:t xml:space="preserve">производительности продукта. </w:t>
-      </w:r>
-      <w:r>
-        <w:rPr/>
-        <w:t>значительная деградация производительности системы, ниже необходимого значения на продуктиве.</w:t>
+        <w:t xml:space="preserve"> – есть блокирующий дефект производительности продукта. значительная деградация производительности системы, ниже необходимого значения на продуктиве.</w:t>
       </w:r>
     </w:p>
     <w:p>
@@ -2095,11 +3586,7 @@
       </w:pPr>
       <w:r>
         <w:rPr/>
-        <w:t xml:space="preserve">Предлагаемые действия – </w:t>
-      </w:r>
-      <w:r>
-        <w:rPr/>
-        <w:t xml:space="preserve">разбор и исправление дефекта производительности. </w:t>
+        <w:t xml:space="preserve">Предлагаемые действия – разбор и исправление дефекта производительности. </w:t>
       </w:r>
     </w:p>
     <w:p>
@@ -2197,7 +3684,9 @@
         </w:rPr>
       </w:pPr>
       <w:r>
-        <w:rPr/>
+        <w:rPr>
+          <w:rFonts w:cs="Times New Roman" w:ascii="Times New Roman" w:hAnsi="Times New Roman"/>
+        </w:rPr>
       </w:r>
     </w:p>
     <w:p>
@@ -2250,8 +3739,8 @@
         <w:tblLook w:val="04a0" w:noHBand="0" w:noVBand="1" w:firstColumn="1" w:lastRow="0" w:lastColumn="0" w:firstRow="1"/>
       </w:tblPr>
       <w:tblGrid>
-        <w:gridCol w:w="1410"/>
-        <w:gridCol w:w="1387"/>
+        <w:gridCol w:w="1409"/>
+        <w:gridCol w:w="1388"/>
         <w:gridCol w:w="2110"/>
         <w:gridCol w:w="1005"/>
         <w:gridCol w:w="1507"/>
@@ -2263,7 +3752,7 @@
         </w:trPr>
         <w:tc>
           <w:tcPr>
-            <w:tcW w:w="1410" w:type="dxa"/>
+            <w:tcW w:w="1409" w:type="dxa"/>
             <w:tcBorders>
               <w:top w:val="single" w:sz="8" w:space="0" w:color="000000"/>
               <w:left w:val="single" w:sz="8" w:space="0" w:color="000000"/>
@@ -2291,7 +3780,7 @@
         </w:tc>
         <w:tc>
           <w:tcPr>
-            <w:tcW w:w="1387" w:type="dxa"/>
+            <w:tcW w:w="1388" w:type="dxa"/>
             <w:tcBorders>
               <w:top w:val="single" w:sz="8" w:space="0" w:color="000000"/>
               <w:bottom w:val="single" w:sz="8" w:space="0" w:color="000000"/>
@@ -2431,7 +3920,7 @@
         </w:trPr>
         <w:tc>
           <w:tcPr>
-            <w:tcW w:w="1410" w:type="dxa"/>
+            <w:tcW w:w="1409" w:type="dxa"/>
             <w:tcBorders>
               <w:left w:val="single" w:sz="8" w:space="0" w:color="000000"/>
               <w:bottom w:val="single" w:sz="8" w:space="0" w:color="000000"/>
@@ -2455,7 +3944,7 @@
         </w:tc>
         <w:tc>
           <w:tcPr>
-            <w:tcW w:w="1387" w:type="dxa"/>
+            <w:tcW w:w="1388" w:type="dxa"/>
             <w:tcBorders>
               <w:bottom w:val="single" w:sz="8" w:space="0" w:color="000000"/>
               <w:right w:val="single" w:sz="8" w:space="0" w:color="000000"/>
@@ -2578,7 +4067,7 @@
         </w:trPr>
         <w:tc>
           <w:tcPr>
-            <w:tcW w:w="1410" w:type="dxa"/>
+            <w:tcW w:w="1409" w:type="dxa"/>
             <w:tcBorders>
               <w:left w:val="single" w:sz="8" w:space="0" w:color="000000"/>
               <w:bottom w:val="single" w:sz="8" w:space="0" w:color="000000"/>
@@ -2595,13 +4084,16 @@
               </w:rPr>
             </w:pPr>
             <w:r>
-              <w:rPr/>
+              <w:rPr>
+                <w:sz w:val="24"/>
+                <w:szCs w:val="24"/>
+              </w:rPr>
             </w:r>
           </w:p>
         </w:tc>
         <w:tc>
           <w:tcPr>
-            <w:tcW w:w="1387" w:type="dxa"/>
+            <w:tcW w:w="1388" w:type="dxa"/>
             <w:tcBorders>
               <w:bottom w:val="single" w:sz="8" w:space="0" w:color="000000"/>
               <w:right w:val="single" w:sz="8" w:space="0" w:color="000000"/>
@@ -2617,7 +4109,10 @@
               </w:rPr>
             </w:pPr>
             <w:r>
-              <w:rPr/>
+              <w:rPr>
+                <w:sz w:val="24"/>
+                <w:szCs w:val="24"/>
+              </w:rPr>
             </w:r>
           </w:p>
         </w:tc>
@@ -2639,7 +4134,10 @@
               </w:rPr>
             </w:pPr>
             <w:r>
-              <w:rPr/>
+              <w:rPr>
+                <w:sz w:val="24"/>
+                <w:szCs w:val="24"/>
+              </w:rPr>
             </w:r>
           </w:p>
         </w:tc>
@@ -2661,7 +4159,10 @@
               </w:rPr>
             </w:pPr>
             <w:r>
-              <w:rPr/>
+              <w:rPr>
+                <w:sz w:val="24"/>
+                <w:szCs w:val="24"/>
+              </w:rPr>
             </w:r>
           </w:p>
         </w:tc>
@@ -2683,7 +4184,10 @@
               </w:rPr>
             </w:pPr>
             <w:r>
-              <w:rPr/>
+              <w:rPr>
+                <w:sz w:val="24"/>
+                <w:szCs w:val="24"/>
+              </w:rPr>
             </w:r>
           </w:p>
         </w:tc>
@@ -2705,7 +4209,10 @@
               </w:rPr>
             </w:pPr>
             <w:r>
-              <w:rPr/>
+              <w:rPr>
+                <w:sz w:val="24"/>
+                <w:szCs w:val="24"/>
+              </w:rPr>
             </w:r>
           </w:p>
         </w:tc>
@@ -2975,7 +4482,10 @@
               </w:rPr>
             </w:pPr>
             <w:r>
-              <w:rPr/>
+              <w:rPr>
+                <w:sz w:val="24"/>
+                <w:szCs w:val="24"/>
+              </w:rPr>
             </w:r>
           </w:p>
         </w:tc>
@@ -2997,7 +4507,10 @@
               </w:rPr>
             </w:pPr>
             <w:r>
-              <w:rPr/>
+              <w:rPr>
+                <w:sz w:val="24"/>
+                <w:szCs w:val="24"/>
+              </w:rPr>
             </w:r>
           </w:p>
         </w:tc>
@@ -3019,7 +4532,10 @@
               </w:rPr>
             </w:pPr>
             <w:r>
-              <w:rPr/>
+              <w:rPr>
+                <w:sz w:val="24"/>
+                <w:szCs w:val="24"/>
+              </w:rPr>
             </w:r>
           </w:p>
         </w:tc>
@@ -3041,7 +4557,10 @@
               </w:rPr>
             </w:pPr>
             <w:r>
-              <w:rPr/>
+              <w:rPr>
+                <w:sz w:val="24"/>
+                <w:szCs w:val="24"/>
+              </w:rPr>
             </w:r>
           </w:p>
         </w:tc>
@@ -3063,7 +4582,10 @@
               </w:rPr>
             </w:pPr>
             <w:r>
-              <w:rPr/>
+              <w:rPr>
+                <w:sz w:val="24"/>
+                <w:szCs w:val="24"/>
+              </w:rPr>
             </w:r>
           </w:p>
         </w:tc>
@@ -3085,7 +4607,10 @@
               </w:rPr>
             </w:pPr>
             <w:r>
-              <w:rPr/>
+              <w:rPr>
+                <w:sz w:val="24"/>
+                <w:szCs w:val="24"/>
+              </w:rPr>
             </w:r>
           </w:p>
         </w:tc>
@@ -3107,7 +4632,10 @@
               </w:rPr>
             </w:pPr>
             <w:r>
-              <w:rPr/>
+              <w:rPr>
+                <w:sz w:val="24"/>
+                <w:szCs w:val="24"/>
+              </w:rPr>
             </w:r>
           </w:p>
         </w:tc>
@@ -3213,11 +4741,14 @@
       </w:r>
       <w:r>
         <w:rPr>
-          <w:rFonts w:ascii="Times New Roman" w:hAnsi="Times New Roman"/>
+          <w:rFonts w:eastAsia="Calibri" w:cs="Times New Roman" w:ascii="Times New Roman" w:hAnsi="Times New Roman"/>
           <w:b/>
           <w:bCs/>
+          <w:color w:val="0000FF"/>
+          <w:kern w:val="0"/>
           <w:sz w:val="24"/>
           <w:szCs w:val="24"/>
+          <w:lang w:val="ru-RU" w:eastAsia="en-US" w:bidi="ar-SA"/>
         </w:rPr>
         <w:t>Webtours</w:t>
       </w:r>
@@ -3231,11 +4762,33 @@
       </w:r>
       <w:r>
         <w:rPr>
+          <w:rFonts w:eastAsia="Calibri" w:cs="Times New Roman" w:ascii="Times New Roman" w:hAnsi="Times New Roman"/>
+          <w:color w:val="0000FF"/>
+          <w:kern w:val="0"/>
+          <w:sz w:val="24"/>
+          <w:szCs w:val="24"/>
+          <w:lang w:val="ru-RU" w:eastAsia="en-US" w:bidi="ar-SA"/>
+        </w:rPr>
+        <w:t>93 600</w:t>
+      </w:r>
+      <w:r>
+        <w:rPr>
           <w:rFonts w:ascii="Times New Roman" w:hAnsi="Times New Roman"/>
           <w:sz w:val="24"/>
           <w:szCs w:val="24"/>
         </w:rPr>
-        <w:t>93 600</w:t>
+        <w:t xml:space="preserve"> успешных операций в час (тематические бизнес-процессы), что соответствует </w:t>
+      </w:r>
+      <w:r>
+        <w:rPr>
+          <w:rFonts w:eastAsia="Calibri" w:cs="Times New Roman" w:ascii="Times New Roman" w:hAnsi="Times New Roman"/>
+          <w:color w:val="0000FF"/>
+          <w:kern w:val="0"/>
+          <w:sz w:val="24"/>
+          <w:szCs w:val="24"/>
+          <w:lang w:val="ru-RU" w:eastAsia="en-US" w:bidi="ar-SA"/>
+        </w:rPr>
+        <w:t>37 %</w:t>
       </w:r>
       <w:r>
         <w:rPr>
@@ -3243,104 +4796,27 @@
           <w:sz w:val="24"/>
           <w:szCs w:val="24"/>
         </w:rPr>
-        <w:t xml:space="preserve"> успешных операций в час (тематические бизнес-процессы), что соответствует </w:t>
-      </w:r>
-      <w:r>
-        <w:rPr>
-          <w:rFonts w:ascii="Times New Roman" w:hAnsi="Times New Roman"/>
+        <w:t xml:space="preserve"> </w:t>
+      </w:r>
+      <w:r>
+        <w:rPr>
+          <w:rFonts w:cs="Times New Roman" w:ascii="Times New Roman" w:hAnsi="Times New Roman"/>
+          <w:color w:val="0000FF"/>
           <w:sz w:val="24"/>
           <w:szCs w:val="24"/>
         </w:rPr>
-        <w:t xml:space="preserve">37 </w:t>
-      </w:r>
-      <w:r>
-        <w:rPr>
-          <w:rFonts w:ascii="Times New Roman" w:hAnsi="Times New Roman"/>
+        <w:t xml:space="preserve">комбинированной нагрузки от среднестатистической пиковой нагрузки на промышленном контуре по существующим операциям (252 000 операций в час </w:t>
+      </w:r>
+      <w:r>
+        <w:rPr>
+          <w:rFonts w:eastAsia="Calibri" w:cs="Times New Roman" w:ascii="Times New Roman" w:hAnsi="Times New Roman"/>
+          <w:color w:val="0000FF"/>
+          <w:kern w:val="0"/>
           <w:sz w:val="24"/>
           <w:szCs w:val="24"/>
-        </w:rPr>
-        <w:t xml:space="preserve">% </w:t>
-      </w:r>
-      <w:r>
-        <w:rPr>
-          <w:rFonts w:cs="Times New Roman" w:ascii="Times New Roman" w:hAnsi="Times New Roman"/>
-          <w:color w:val="0000FF"/>
-          <w:sz w:val="24"/>
-          <w:szCs w:val="24"/>
-        </w:rPr>
-        <w:t xml:space="preserve">комбинированной нагрузки от среднестатистической пиковой нагрузки на промышленном контуре по существующим операциям (252 000 операций в час </w:t>
-      </w:r>
-      <w:r>
-        <w:rPr>
-          <w:rFonts w:ascii="Times New Roman" w:hAnsi="Times New Roman"/>
-          <w:sz w:val="24"/>
-          <w:szCs w:val="24"/>
-        </w:rPr>
-        <w:t xml:space="preserve">(тематические бизнес-процессы), актуализировано по статистике промышленной среды </w:t>
-      </w:r>
-      <w:r>
-        <w:rPr>
-          <w:rFonts w:ascii="Times New Roman" w:hAnsi="Times New Roman"/>
-          <w:sz w:val="24"/>
-          <w:szCs w:val="24"/>
-        </w:rPr>
-        <w:t>с</w:t>
-      </w:r>
-      <w:r>
-        <w:rPr>
-          <w:rFonts w:ascii="Times New Roman" w:hAnsi="Times New Roman"/>
-          <w:sz w:val="24"/>
-          <w:szCs w:val="24"/>
-        </w:rPr>
-        <w:t xml:space="preserve"> </w:t>
-      </w:r>
-      <w:r>
-        <w:rPr>
-          <w:rFonts w:ascii="Times New Roman" w:hAnsi="Times New Roman"/>
-          <w:sz w:val="24"/>
-          <w:szCs w:val="24"/>
-        </w:rPr>
-        <w:t>01.09.22 по</w:t>
-      </w:r>
-      <w:r>
-        <w:rPr>
-          <w:rFonts w:ascii="Times New Roman" w:hAnsi="Times New Roman"/>
-          <w:sz w:val="24"/>
-          <w:szCs w:val="24"/>
-        </w:rPr>
-        <w:t xml:space="preserve"> </w:t>
-      </w:r>
-      <w:r>
-        <w:rPr>
-          <w:rFonts w:ascii="Times New Roman" w:hAnsi="Times New Roman"/>
-          <w:sz w:val="24"/>
-          <w:szCs w:val="24"/>
-        </w:rPr>
-        <w:t>10.09.</w:t>
-      </w:r>
-      <w:r>
-        <w:rPr>
-          <w:rFonts w:ascii="Times New Roman" w:hAnsi="Times New Roman"/>
-          <w:sz w:val="24"/>
-          <w:szCs w:val="24"/>
-        </w:rPr>
-        <w:t>202</w:t>
-      </w:r>
-      <w:r>
-        <w:rPr>
-          <w:rFonts w:ascii="Times New Roman" w:hAnsi="Times New Roman"/>
-          <w:sz w:val="24"/>
-          <w:szCs w:val="24"/>
-        </w:rPr>
-        <w:t>2</w:t>
-      </w:r>
-      <w:r>
-        <w:rPr>
-          <w:rFonts w:ascii="Times New Roman" w:hAnsi="Times New Roman"/>
-          <w:sz w:val="24"/>
-          <w:szCs w:val="24"/>
-        </w:rPr>
-        <w:t xml:space="preserve"> года).</w:t>
+          <w:lang w:val="ru-RU" w:eastAsia="en-US" w:bidi="ar-SA"/>
+        </w:rPr>
+        <w:t>(тематические бизнес-процессы), актуализировано по статистике промышленной среды с 01.09.22 по 10.09.2022 года).</w:t>
       </w:r>
     </w:p>
     <w:p>
@@ -5012,31 +6488,31 @@
     <w:abstractNumId w:val="12"/>
   </w:num>
   <w:num w:numId="13">
-    <w:abstractNumId w:val="3"/>
+    <w:abstractNumId w:val="4"/>
     <w:lvlOverride w:ilvl="0">
       <w:startOverride w:val="1"/>
     </w:lvlOverride>
   </w:num>
   <w:num w:numId="14">
-    <w:abstractNumId w:val="3"/>
+    <w:abstractNumId w:val="4"/>
   </w:num>
   <w:num w:numId="15">
-    <w:abstractNumId w:val="3"/>
+    <w:abstractNumId w:val="4"/>
   </w:num>
   <w:num w:numId="16">
-    <w:abstractNumId w:val="3"/>
+    <w:abstractNumId w:val="4"/>
   </w:num>
   <w:num w:numId="17">
-    <w:abstractNumId w:val="3"/>
+    <w:abstractNumId w:val="4"/>
   </w:num>
   <w:num w:numId="18">
-    <w:abstractNumId w:val="3"/>
+    <w:abstractNumId w:val="4"/>
   </w:num>
   <w:num w:numId="19">
-    <w:abstractNumId w:val="3"/>
+    <w:abstractNumId w:val="4"/>
   </w:num>
   <w:num w:numId="20">
-    <w:abstractNumId w:val="3"/>
+    <w:abstractNumId w:val="4"/>
   </w:num>
 </w:numbering>
 </file>

</xml_diff>